<commit_message>
updates with the latest html files
</commit_message>
<xml_diff>
--- a/documents/CompareDiscussions.docx
+++ b/documents/CompareDiscussions.docx
@@ -2,9 +2,477 @@
 <file path=word/document.xml><?xml version="1.0" encoding="utf-8"?>
 <w:document xmlns:wpc="http://schemas.microsoft.com/office/word/2010/wordprocessingCanvas" xmlns:cx="http://schemas.microsoft.com/office/drawing/2014/chartex" xmlns:cx1="http://schemas.microsoft.com/office/drawing/2015/9/8/chartex" xmlns:cx2="http://schemas.microsoft.com/office/drawing/2015/10/21/chartex" xmlns:cx3="http://schemas.microsoft.com/office/drawing/2016/5/9/chartex" xmlns:cx4="http://schemas.microsoft.com/office/drawing/2016/5/10/chartex" xmlns:cx5="http://schemas.microsoft.com/office/drawing/2016/5/11/chartex" xmlns:cx6="http://schemas.microsoft.com/office/drawing/2016/5/12/chartex" xmlns:cx7="http://schemas.microsoft.com/office/drawing/2016/5/13/chartex" xmlns:cx8="http://schemas.microsoft.com/office/drawing/2016/5/14/chartex" xmlns:mc="http://schemas.openxmlformats.org/markup-compatibility/2006" xmlns:aink="http://schemas.microsoft.com/office/drawing/2016/ink" xmlns:am3d="http://schemas.microsoft.com/office/drawing/2017/model3d" xmlns:o="urn:schemas-microsoft-com:office:office" xmlns:r="http://schemas.openxmlformats.org/officeDocument/2006/relationships" xmlns:m="http://schemas.openxmlformats.org/officeDocument/2006/math" xmlns:v="urn:schemas-microsoft-com:vml" xmlns:wp14="http://schemas.microsoft.com/office/word/2010/wordprocessingDrawing" xmlns:wp="http://schemas.openxmlformats.org/drawingml/2006/wordprocessingDrawing" xmlns:w10="urn:schemas-microsoft-com:office:word" xmlns:w="http://schemas.openxmlformats.org/wordprocessingml/2006/main" xmlns:w14="http://schemas.microsoft.com/office/word/2010/wordml" xmlns:w15="http://schemas.microsoft.com/office/word/2012/wordml" xmlns:w16cid="http://schemas.microsoft.com/office/word/2016/wordml/cid" xmlns:w16se="http://schemas.microsoft.com/office/word/2015/wordml/symex" xmlns:wpg="http://schemas.microsoft.com/office/word/2010/wordprocessingGroup" xmlns:wpi="http://schemas.microsoft.com/office/word/2010/wordprocessingInk" xmlns:wne="http://schemas.microsoft.com/office/word/2006/wordml" xmlns:wps="http://schemas.microsoft.com/office/word/2010/wordprocessingShape" mc:Ignorable="w14 w15 w16se w16cid wp14">
   <w:body>
+    <w:p>
+      <w:pPr>
+        <w:rPr>
+          <w:b/>
+          <w:bCs/>
+        </w:rPr>
+      </w:pPr>
+      <w:r>
+        <w:rPr>
+          <w:b/>
+          <w:bCs/>
+        </w:rPr>
+        <w:t>Comparison</w:t>
+      </w:r>
+    </w:p>
+    <w:p>
+      <w:r>
+        <w:rPr>
+          <w:u w:val="single"/>
+        </w:rPr>
+        <w:t>Approach</w:t>
+      </w:r>
+    </w:p>
+    <w:p>
+      <w:pPr>
+        <w:jc w:val="both"/>
+      </w:pPr>
+      <w:r>
+        <w:t xml:space="preserve">The initial approach was to perform ETL on the </w:t>
+      </w:r>
+      <w:r>
+        <w:t>h</w:t>
+      </w:r>
+      <w:r>
+        <w:t xml:space="preserve">eart </w:t>
+      </w:r>
+      <w:r>
+        <w:t>d</w:t>
+      </w:r>
+      <w:r>
+        <w:t xml:space="preserve">isease data set and </w:t>
+      </w:r>
+      <w:r>
+        <w:t xml:space="preserve">split the data </w:t>
+      </w:r>
+      <w:r>
+        <w:t xml:space="preserve">using SciKit-Learn </w:t>
+      </w:r>
+      <w:r>
+        <w:t xml:space="preserve">into a single </w:t>
+      </w:r>
+      <w:r>
+        <w:t>t</w:t>
+      </w:r>
+      <w:r>
+        <w:t xml:space="preserve">rain and </w:t>
+      </w:r>
+      <w:r>
+        <w:t>t</w:t>
+      </w:r>
+      <w:r>
+        <w:t xml:space="preserve">est data set.  This </w:t>
+      </w:r>
+      <w:r>
+        <w:t xml:space="preserve">split </w:t>
+      </w:r>
+      <w:r>
+        <w:t xml:space="preserve">data was then saved to csv files </w:t>
+      </w:r>
+      <w:r>
+        <w:t>for each model</w:t>
+      </w:r>
+      <w:r>
+        <w:t xml:space="preserve"> architecture to be built and optimized</w:t>
+      </w:r>
+      <w:r>
+        <w:t>.</w:t>
+      </w:r>
+      <w:r>
+        <w:t xml:space="preserve"> Only one version of the split train data was used to optimized the parameters of the models.</w:t>
+      </w:r>
+      <w:r>
+        <w:t xml:space="preserve"> By holding the </w:t>
+      </w:r>
+      <w:r>
+        <w:t>t</w:t>
+      </w:r>
+      <w:r>
+        <w:t xml:space="preserve">rain and </w:t>
+      </w:r>
+      <w:r>
+        <w:t>t</w:t>
+      </w:r>
+      <w:r>
+        <w:t>est data split constant</w:t>
+      </w:r>
+      <w:r>
+        <w:t xml:space="preserve">, it was believed that comparison of the five models would be </w:t>
+      </w:r>
+      <w:r>
+        <w:t>more equivalent.</w:t>
+      </w:r>
+    </w:p>
+    <w:p>
+      <w:pPr>
+        <w:jc w:val="both"/>
+      </w:pPr>
+      <w:r>
+        <w:t xml:space="preserve">After reviewing </w:t>
+      </w:r>
+      <w:r>
+        <w:t>false</w:t>
+      </w:r>
+      <w:r>
+        <w:t xml:space="preserve"> </w:t>
+      </w:r>
+      <w:r>
+        <w:t>predictions</w:t>
+      </w:r>
+      <w:r>
+        <w:t xml:space="preserve"> across several </w:t>
+      </w:r>
+      <w:r>
+        <w:t>models,</w:t>
+      </w:r>
+      <w:r>
+        <w:t xml:space="preserve"> it </w:t>
+      </w:r>
+      <w:r>
+        <w:t xml:space="preserve">was </w:t>
+      </w:r>
+      <w:r>
+        <w:t xml:space="preserve">observed that </w:t>
+      </w:r>
+      <w:r>
+        <w:t xml:space="preserve">the majority of the false </w:t>
+      </w:r>
+      <w:r>
+        <w:t xml:space="preserve">predictions </w:t>
+      </w:r>
+      <w:r>
+        <w:t>were the same</w:t>
+      </w:r>
+      <w:r>
+        <w:t>.</w:t>
+      </w:r>
+      <w:r>
+        <w:t xml:space="preserve"> </w:t>
+      </w:r>
+      <w:r>
+        <w:t>Thinking through the results</w:t>
+      </w:r>
+      <w:r>
+        <w:t>,</w:t>
+      </w:r>
+      <w:r>
+        <w:t xml:space="preserve"> it made sense that </w:t>
+      </w:r>
+      <w:r>
+        <w:t xml:space="preserve">some samples may be harder to classify </w:t>
+      </w:r>
+      <w:r>
+        <w:t>(potentially based on the train data) and therefore multiple models would fals</w:t>
+      </w:r>
+      <w:r>
+        <w:t>ely</w:t>
+      </w:r>
+      <w:r>
+        <w:t xml:space="preserve"> </w:t>
+      </w:r>
+      <w:r>
+        <w:t>label</w:t>
+      </w:r>
+      <w:r>
+        <w:t xml:space="preserve"> </w:t>
+      </w:r>
+      <w:r>
+        <w:t>the same data points</w:t>
+      </w:r>
+      <w:r>
+        <w:t xml:space="preserve">.  Based on this </w:t>
+      </w:r>
+      <w:r>
+        <w:t>observation</w:t>
+      </w:r>
+      <w:r>
+        <w:t>,</w:t>
+      </w:r>
+      <w:r>
+        <w:t xml:space="preserve"> to help understand the general performance of the different models,</w:t>
+      </w:r>
+      <w:r>
+        <w:t xml:space="preserve"> the team decided</w:t>
+      </w:r>
+      <w:r>
+        <w:t xml:space="preserve"> to split the full data set over multiple iterations and calculate the precision and accuracy of </w:t>
+      </w:r>
+      <w:r>
+        <w:t xml:space="preserve">the </w:t>
+      </w:r>
+      <w:r>
+        <w:t xml:space="preserve">models against different samplings of the test data. </w:t>
+      </w:r>
+    </w:p>
+    <w:p>
+      <w:pPr>
+        <w:jc w:val="both"/>
+      </w:pPr>
+      <w:r>
+        <w:t xml:space="preserve">Finally, </w:t>
+      </w:r>
+      <w:r>
+        <w:t xml:space="preserve">the team decided to create two voting models.  The first was a majority vote where </w:t>
+      </w:r>
+      <w:r>
+        <w:t xml:space="preserve">if three or more models predicted </w:t>
+      </w:r>
+      <w:r>
+        <w:t>h</w:t>
+      </w:r>
+      <w:r>
+        <w:t xml:space="preserve">eart </w:t>
+      </w:r>
+      <w:r>
+        <w:t>d</w:t>
+      </w:r>
+      <w:r>
+        <w:t xml:space="preserve">isease then </w:t>
+      </w:r>
+      <w:r>
+        <w:t>the “majority prediction”</w:t>
+      </w:r>
+      <w:r>
+        <w:t xml:space="preserve"> would vote </w:t>
+      </w:r>
+      <w:r>
+        <w:t>heart disease</w:t>
+      </w:r>
+      <w:r>
+        <w:t>.</w:t>
+      </w:r>
+      <w:r>
+        <w:t xml:space="preserve"> </w:t>
+      </w:r>
+      <w:r>
+        <w:t>O</w:t>
+      </w:r>
+      <w:r>
+        <w:t>therwise</w:t>
+      </w:r>
+      <w:r>
+        <w:t>, it would be given an output of h</w:t>
+      </w:r>
+      <w:r>
+        <w:t>ealthy.  The second model was</w:t>
+      </w:r>
+      <w:r>
+        <w:t xml:space="preserve"> a conservative model</w:t>
+      </w:r>
+      <w:r>
+        <w:t xml:space="preserve"> based on the desire to overpredict </w:t>
+      </w:r>
+      <w:r>
+        <w:t xml:space="preserve">heart disease </w:t>
+      </w:r>
+      <w:r>
+        <w:t xml:space="preserve">rather than underpredict it.  </w:t>
+      </w:r>
+      <w:r>
+        <w:t xml:space="preserve">This </w:t>
+      </w:r>
+      <w:r>
+        <w:t xml:space="preserve">model predicted </w:t>
+      </w:r>
+      <w:r>
+        <w:t xml:space="preserve">heart disease </w:t>
+      </w:r>
+      <w:r>
+        <w:t xml:space="preserve">if a single model predicted it otherwise it requires a </w:t>
+      </w:r>
+      <w:r>
+        <w:t xml:space="preserve">unanimous vote to predict </w:t>
+      </w:r>
+      <w:r>
+        <w:t>h</w:t>
+      </w:r>
+      <w:r>
+        <w:t>ealthy.</w:t>
+      </w:r>
+    </w:p>
+    <w:p>
+      <w:r>
+        <w:rPr>
+          <w:u w:val="single"/>
+        </w:rPr>
+        <w:t>Models</w:t>
+      </w:r>
+    </w:p>
+    <w:p>
+      <w:pPr>
+        <w:pStyle w:val="ListParagraph"/>
+        <w:numPr>
+          <w:ilvl w:val="0"/>
+          <w:numId w:val="5"/>
+        </w:numPr>
+      </w:pPr>
+      <w:r>
+        <w:t>Random Forest</w:t>
+      </w:r>
+      <w:r>
+        <w:t xml:space="preserve"> (RF)</w:t>
+      </w:r>
+    </w:p>
+    <w:p>
+      <w:pPr>
+        <w:pStyle w:val="ListParagraph"/>
+        <w:numPr>
+          <w:ilvl w:val="0"/>
+          <w:numId w:val="5"/>
+        </w:numPr>
+      </w:pPr>
+      <w:r>
+        <w:t>Logistic Regression</w:t>
+      </w:r>
+      <w:r>
+        <w:t xml:space="preserve"> (LR)</w:t>
+      </w:r>
+    </w:p>
+    <w:p>
+      <w:pPr>
+        <w:pStyle w:val="ListParagraph"/>
+        <w:numPr>
+          <w:ilvl w:val="0"/>
+          <w:numId w:val="5"/>
+        </w:numPr>
+      </w:pPr>
+      <w:r>
+        <w:t>S</w:t>
+      </w:r>
+      <w:r>
+        <w:t>upport Vector Machines</w:t>
+      </w:r>
+      <w:r>
+        <w:t xml:space="preserve"> (SVM)</w:t>
+      </w:r>
+    </w:p>
+    <w:p>
+      <w:pPr>
+        <w:pStyle w:val="ListParagraph"/>
+        <w:numPr>
+          <w:ilvl w:val="0"/>
+          <w:numId w:val="5"/>
+        </w:numPr>
+      </w:pPr>
+      <w:r>
+        <w:t>K</w:t>
+      </w:r>
+      <w:r>
+        <w:t xml:space="preserve"> Nearest Neighbor</w:t>
+      </w:r>
+      <w:r>
+        <w:t xml:space="preserve"> (KNN)</w:t>
+      </w:r>
+    </w:p>
+    <w:p>
+      <w:pPr>
+        <w:pStyle w:val="ListParagraph"/>
+        <w:numPr>
+          <w:ilvl w:val="0"/>
+          <w:numId w:val="5"/>
+        </w:numPr>
+      </w:pPr>
+      <w:r>
+        <w:t>Neural Network</w:t>
+      </w:r>
+      <w:r>
+        <w:t xml:space="preserve"> (NN)</w:t>
+      </w:r>
+    </w:p>
+    <w:p>
+      <w:pPr>
+        <w:pStyle w:val="ListParagraph"/>
+        <w:numPr>
+          <w:ilvl w:val="0"/>
+          <w:numId w:val="5"/>
+        </w:numPr>
+      </w:pPr>
+      <w:r>
+        <w:t>Majority Vote</w:t>
+      </w:r>
+      <w:r>
+        <w:t xml:space="preserve"> (Majority)</w:t>
+      </w:r>
+    </w:p>
+    <w:p>
+      <w:pPr>
+        <w:pStyle w:val="ListParagraph"/>
+        <w:numPr>
+          <w:ilvl w:val="0"/>
+          <w:numId w:val="5"/>
+        </w:numPr>
+      </w:pPr>
+      <w:r>
+        <w:t>Conservative Vote (Conservative)</w:t>
+      </w:r>
+    </w:p>
+    <w:p>
+      <w:pPr>
+        <w:rPr>
+          <w:b/>
+          <w:bCs/>
+          <w:u w:val="single"/>
+        </w:rPr>
+      </w:pPr>
+      <w:r>
+        <w:rPr>
+          <w:u w:val="single"/>
+        </w:rPr>
+        <w:t>Metrics</w:t>
+      </w:r>
+    </w:p>
+    <w:p>
+      <w:r>
+        <w:rPr>
+          <w:b/>
+          <w:bCs/>
+        </w:rPr>
+        <w:t>SciKit-Le</w:t>
+      </w:r>
+      <w:r>
+        <w:rPr>
+          <w:b/>
+          <w:bCs/>
+        </w:rPr>
+        <w:t>arn model score</w:t>
+      </w:r>
+      <w:r>
+        <w:t xml:space="preserve"> – obtained from each model</w:t>
+      </w:r>
+    </w:p>
+    <w:p>
+      <w:r>
+        <w:rPr>
+          <w:b/>
+          <w:bCs/>
+        </w:rPr>
+        <w:t>Confusion Matrix</w:t>
+      </w:r>
+      <w:r>
+        <w:rPr>
+          <w:b/>
+          <w:bCs/>
+        </w:rPr>
+        <w:t xml:space="preserve"> </w:t>
+      </w:r>
+      <w:r>
+        <w:t>–</w:t>
+      </w:r>
+      <w:r>
+        <w:t xml:space="preserve"> </w:t>
+      </w:r>
+      <w:r>
+        <w:t>Our goal was to minimize Fa</w:t>
+      </w:r>
+      <w:r>
+        <w:t>lse Negatives.</w:t>
+      </w:r>
+    </w:p>
     <w:tbl>
       <w:tblPr>
-        <w:tblW w:w="6911" w:type="dxa"/>
+        <w:tblW w:w="7097" w:type="dxa"/>
         <w:tblLook w:val="04A0" w:firstRow="1" w:lastRow="0" w:firstColumn="1" w:lastColumn="0" w:noHBand="0" w:noVBand="1"/>
       </w:tblPr>
       <w:tblGrid>
@@ -19,7 +487,7 @@
         </w:trPr>
         <w:tc>
           <w:tcPr>
-            <w:tcW w:w="1211" w:type="dxa"/>
+            <w:tcW w:w="1397" w:type="dxa"/>
             <w:tcBorders>
               <w:top w:val="single" w:sz="4" w:space="0" w:color="FFFFFF"/>
               <w:left w:val="single" w:sz="4" w:space="0" w:color="FFFFFF"/>
@@ -123,7 +591,7 @@
         </w:trPr>
         <w:tc>
           <w:tcPr>
-            <w:tcW w:w="1211" w:type="dxa"/>
+            <w:tcW w:w="1397" w:type="dxa"/>
             <w:tcBorders>
               <w:top w:val="nil"/>
               <w:left w:val="single" w:sz="4" w:space="0" w:color="FFFFFF"/>
@@ -254,7 +722,7 @@
         </w:trPr>
         <w:tc>
           <w:tcPr>
-            <w:tcW w:w="1211" w:type="dxa"/>
+            <w:tcW w:w="1397" w:type="dxa"/>
             <w:vMerge w:val="restart"/>
             <w:tcBorders>
               <w:top w:val="single" w:sz="4" w:space="0" w:color="auto"/>
@@ -400,7 +868,7 @@
         </w:trPr>
         <w:tc>
           <w:tcPr>
-            <w:tcW w:w="1211" w:type="dxa"/>
+            <w:tcW w:w="1397" w:type="dxa"/>
             <w:vMerge/>
             <w:tcBorders>
               <w:top w:val="single" w:sz="4" w:space="0" w:color="auto"/>
@@ -534,7 +1002,7 @@
         </w:trPr>
         <w:tc>
           <w:tcPr>
-            <w:tcW w:w="1211" w:type="dxa"/>
+            <w:tcW w:w="1397" w:type="dxa"/>
             <w:tcBorders>
               <w:top w:val="nil"/>
               <w:left w:val="single" w:sz="4" w:space="0" w:color="FFFFFF"/>
@@ -663,7 +1131,7 @@
         </w:trPr>
         <w:tc>
           <w:tcPr>
-            <w:tcW w:w="1211" w:type="dxa"/>
+            <w:tcW w:w="1397" w:type="dxa"/>
             <w:tcBorders>
               <w:top w:val="nil"/>
               <w:left w:val="single" w:sz="4" w:space="0" w:color="FFFFFF"/>
@@ -750,7 +1218,7 @@
         </w:trPr>
         <w:tc>
           <w:tcPr>
-            <w:tcW w:w="1211" w:type="dxa"/>
+            <w:tcW w:w="1397" w:type="dxa"/>
             <w:tcBorders>
               <w:top w:val="nil"/>
               <w:left w:val="single" w:sz="4" w:space="0" w:color="FFFFFF"/>
@@ -778,6 +1246,7 @@
                 <w:bCs/>
                 <w:color w:val="000000"/>
               </w:rPr>
+              <w:lastRenderedPageBreak/>
               <w:t>Precision</w:t>
             </w:r>
           </w:p>
@@ -808,7 +1277,35 @@
                 <w:rFonts w:ascii="Calibri" w:eastAsia="Times New Roman" w:hAnsi="Calibri" w:cs="Calibri"/>
                 <w:color w:val="000000"/>
               </w:rPr>
-              <w:t xml:space="preserve">Of all the samples classified as Heart Disease, how many are Heart Disease?  </w:t>
+              <w:t xml:space="preserve">Of all the samples classified as Heart Disease, how many are </w:t>
+            </w:r>
+            <w:r>
+              <w:rPr>
+                <w:rFonts w:ascii="Calibri" w:eastAsia="Times New Roman" w:hAnsi="Calibri" w:cs="Calibri"/>
+                <w:color w:val="000000"/>
+              </w:rPr>
+              <w:t>h</w:t>
+            </w:r>
+            <w:r>
+              <w:rPr>
+                <w:rFonts w:ascii="Calibri" w:eastAsia="Times New Roman" w:hAnsi="Calibri" w:cs="Calibri"/>
+                <w:color w:val="000000"/>
+              </w:rPr>
+              <w:t xml:space="preserve">eart </w:t>
+            </w:r>
+            <w:r>
+              <w:rPr>
+                <w:rFonts w:ascii="Calibri" w:eastAsia="Times New Roman" w:hAnsi="Calibri" w:cs="Calibri"/>
+                <w:color w:val="000000"/>
+              </w:rPr>
+              <w:t>d</w:t>
+            </w:r>
+            <w:r>
+              <w:rPr>
+                <w:rFonts w:ascii="Calibri" w:eastAsia="Times New Roman" w:hAnsi="Calibri" w:cs="Calibri"/>
+                <w:color w:val="000000"/>
+              </w:rPr>
+              <w:t xml:space="preserve">isease?  </w:t>
             </w:r>
             <w:r>
               <w:rPr>
@@ -830,7 +1327,7 @@
         </w:trPr>
         <w:tc>
           <w:tcPr>
-            <w:tcW w:w="1211" w:type="dxa"/>
+            <w:tcW w:w="1397" w:type="dxa"/>
             <w:tcBorders>
               <w:top w:val="nil"/>
               <w:left w:val="single" w:sz="4" w:space="0" w:color="FFFFFF"/>
@@ -888,7 +1385,63 @@
                 <w:rFonts w:ascii="Calibri" w:eastAsia="Times New Roman" w:hAnsi="Calibri" w:cs="Calibri"/>
                 <w:color w:val="000000"/>
               </w:rPr>
-              <w:t xml:space="preserve">Of all the actual Heart Disease samples, how many were classified as Heart Disease? </w:t>
+              <w:t xml:space="preserve">Of all the actual </w:t>
+            </w:r>
+            <w:r>
+              <w:rPr>
+                <w:rFonts w:ascii="Calibri" w:eastAsia="Times New Roman" w:hAnsi="Calibri" w:cs="Calibri"/>
+                <w:color w:val="000000"/>
+              </w:rPr>
+              <w:t>h</w:t>
+            </w:r>
+            <w:r>
+              <w:rPr>
+                <w:rFonts w:ascii="Calibri" w:eastAsia="Times New Roman" w:hAnsi="Calibri" w:cs="Calibri"/>
+                <w:color w:val="000000"/>
+              </w:rPr>
+              <w:t xml:space="preserve">eart </w:t>
+            </w:r>
+            <w:r>
+              <w:rPr>
+                <w:rFonts w:ascii="Calibri" w:eastAsia="Times New Roman" w:hAnsi="Calibri" w:cs="Calibri"/>
+                <w:color w:val="000000"/>
+              </w:rPr>
+              <w:t>di</w:t>
+            </w:r>
+            <w:r>
+              <w:rPr>
+                <w:rFonts w:ascii="Calibri" w:eastAsia="Times New Roman" w:hAnsi="Calibri" w:cs="Calibri"/>
+                <w:color w:val="000000"/>
+              </w:rPr>
+              <w:t xml:space="preserve">sease samples, how many were classified as </w:t>
+            </w:r>
+            <w:r>
+              <w:rPr>
+                <w:rFonts w:ascii="Calibri" w:eastAsia="Times New Roman" w:hAnsi="Calibri" w:cs="Calibri"/>
+                <w:color w:val="000000"/>
+              </w:rPr>
+              <w:t>h</w:t>
+            </w:r>
+            <w:r>
+              <w:rPr>
+                <w:rFonts w:ascii="Calibri" w:eastAsia="Times New Roman" w:hAnsi="Calibri" w:cs="Calibri"/>
+                <w:color w:val="000000"/>
+              </w:rPr>
+              <w:t xml:space="preserve">eart </w:t>
+            </w:r>
+            <w:r>
+              <w:rPr>
+                <w:rFonts w:ascii="Calibri" w:eastAsia="Times New Roman" w:hAnsi="Calibri" w:cs="Calibri"/>
+                <w:color w:val="000000"/>
+              </w:rPr>
+              <w:t>d</w:t>
+            </w:r>
+            <w:r>
+              <w:rPr>
+                <w:rFonts w:ascii="Calibri" w:eastAsia="Times New Roman" w:hAnsi="Calibri" w:cs="Calibri"/>
+                <w:color w:val="000000"/>
+              </w:rPr>
+              <w:t xml:space="preserve">isease? </w:t>
             </w:r>
             <w:r>
               <w:rPr>
@@ -910,7 +1463,7 @@
         </w:trPr>
         <w:tc>
           <w:tcPr>
-            <w:tcW w:w="1211" w:type="dxa"/>
+            <w:tcW w:w="1397" w:type="dxa"/>
             <w:tcBorders>
               <w:top w:val="nil"/>
               <w:left w:val="single" w:sz="4" w:space="0" w:color="FFFFFF"/>
@@ -979,41 +1532,43 @@
                 <w:iCs/>
                 <w:color w:val="000000"/>
               </w:rPr>
-              <w:t>2 * ((Precision * Recall)</w:t>
-            </w:r>
-            <w:proofErr w:type="gramStart"/>
-            <w:r>
-              <w:rPr>
-                <w:rFonts w:ascii="Calibri" w:eastAsia="Times New Roman" w:hAnsi="Calibri" w:cs="Calibri"/>
-                <w:b/>
-                <w:bCs/>
-                <w:i/>
-                <w:iCs/>
-                <w:color w:val="000000"/>
-              </w:rPr>
-              <w:t>/(</w:t>
-            </w:r>
-            <w:proofErr w:type="gramEnd"/>
-            <w:r>
-              <w:rPr>
-                <w:rFonts w:ascii="Calibri" w:eastAsia="Times New Roman" w:hAnsi="Calibri" w:cs="Calibri"/>
-                <w:b/>
-                <w:bCs/>
-                <w:i/>
-                <w:iCs/>
-                <w:color w:val="000000"/>
-              </w:rPr>
-              <w:t>Precision + Recall))</w:t>
+              <w:t>2 * ((Precision * Recall)/(Precision + Recall))</w:t>
             </w:r>
           </w:p>
         </w:tc>
       </w:tr>
     </w:tbl>
-    <w:p/>
-    <w:p/>
     <w:p>
       <w:r>
-        <w:t>NOTES:</w:t>
+        <w:t xml:space="preserve">Data was split </w:t>
+      </w:r>
+      <w:r>
+        <w:t>a number of</w:t>
+      </w:r>
+      <w:r>
+        <w:t xml:space="preserve"> times to generate a population of the metrics above to understand the general accuracy and precision of </w:t>
+      </w:r>
+      <w:r>
+        <w:t>each</w:t>
+      </w:r>
+      <w:r>
+        <w:t xml:space="preserve"> models. </w:t>
+      </w:r>
+    </w:p>
+    <w:p>
+      <w:r>
+        <w:rPr>
+          <w:u w:val="single"/>
+        </w:rPr>
+        <w:t>Comparisons</w:t>
+      </w:r>
+    </w:p>
+    <w:p>
+      <w:r>
+        <w:t>For each metric above</w:t>
+      </w:r>
+      <w:r>
+        <w:t>:</w:t>
       </w:r>
     </w:p>
     <w:p>
@@ -1021,11 +1576,44 @@
         <w:pStyle w:val="ListParagraph"/>
         <w:numPr>
           <w:ilvl w:val="0"/>
-          <w:numId w:val="1"/>
+          <w:numId w:val="4"/>
         </w:numPr>
       </w:pPr>
       <w:r>
-        <w:t>Running more iterations increases the likelihood of identifying differences in models.</w:t>
+        <w:t>A one</w:t>
+      </w:r>
+      <w:r>
+        <w:t>-</w:t>
+      </w:r>
+      <w:r>
+        <w:t xml:space="preserve">way ANOVA was </w:t>
+      </w:r>
+      <w:r>
+        <w:t xml:space="preserve">applied to look for </w:t>
+      </w:r>
+      <w:r>
+        <w:t>statistical significance</w:t>
+      </w:r>
+      <w:r>
+        <w:t xml:space="preserve"> in</w:t>
+      </w:r>
+      <w:r>
+        <w:t xml:space="preserve"> the</w:t>
+      </w:r>
+      <w:r>
+        <w:t xml:space="preserve"> means</w:t>
+      </w:r>
+      <w:r>
+        <w:t xml:space="preserve"> of the confusion matri</w:t>
+      </w:r>
+      <w:r>
+        <w:t>x metrics</w:t>
+      </w:r>
+      <w:r>
+        <w:t xml:space="preserve"> between the different models</w:t>
+      </w:r>
+      <w:r>
+        <w:t>.</w:t>
       </w:r>
     </w:p>
     <w:p>
@@ -1033,40 +1621,43 @@
         <w:pStyle w:val="ListParagraph"/>
         <w:numPr>
           <w:ilvl w:val="0"/>
-          <w:numId w:val="1"/>
+          <w:numId w:val="4"/>
         </w:numPr>
       </w:pPr>
       <w:r>
-        <w:t>NOTE:</w:t>
+        <w:t xml:space="preserve">A box-whisker plot was created to </w:t>
+      </w:r>
+      <w:r>
+        <w:t xml:space="preserve">visualize </w:t>
+      </w:r>
+      <w:r>
+        <w:t>population of the</w:t>
+      </w:r>
+      <w:r>
+        <w:t xml:space="preserve"> </w:t>
+      </w:r>
+      <w:r>
+        <w:t>metric</w:t>
+      </w:r>
+      <w:r>
+        <w:t xml:space="preserve">s </w:t>
+      </w:r>
+      <w:r>
+        <w:t>for</w:t>
+      </w:r>
+      <w:r>
+        <w:t xml:space="preserve"> </w:t>
+      </w:r>
+      <w:r>
+        <w:t>each mode.</w:t>
       </w:r>
     </w:p>
     <w:p>
-      <w:pPr>
-        <w:pStyle w:val="ListParagraph"/>
-        <w:numPr>
-          <w:ilvl w:val="1"/>
-          <w:numId w:val="1"/>
-        </w:numPr>
-      </w:pPr>
-      <w:r>
-        <w:t>Calculated Accuracy is Highest for NN, Majority, KNN</w:t>
-      </w:r>
-    </w:p>
-    <w:p>
-      <w:pPr>
-        <w:pStyle w:val="ListParagraph"/>
-        <w:numPr>
-          <w:ilvl w:val="1"/>
-          <w:numId w:val="1"/>
-        </w:numPr>
-      </w:pPr>
-      <w:proofErr w:type="spellStart"/>
-      <w:r>
-        <w:t>SciKit</w:t>
-      </w:r>
-      <w:proofErr w:type="spellEnd"/>
-      <w:r>
-        <w:t>-Learn Scores are Highest for RF, NN</w:t>
+      <w:r>
+        <w:rPr>
+          <w:u w:val="single"/>
+        </w:rPr>
+        <w:t>Observations</w:t>
       </w:r>
     </w:p>
     <w:p>
@@ -1074,76 +1665,71 @@
         <w:pStyle w:val="ListParagraph"/>
         <w:numPr>
           <w:ilvl w:val="0"/>
-          <w:numId w:val="1"/>
+          <w:numId w:val="3"/>
         </w:numPr>
       </w:pPr>
       <w:r>
-        <w:t xml:space="preserve">Assuming we want to minimize False Negatives to error on the side of always finding heart disease then we would bias </w:t>
-      </w:r>
-      <w:r>
-        <w:rPr>
-          <w:b/>
-          <w:bCs/>
-        </w:rPr>
-        <w:t>Recall</w:t>
-      </w:r>
-      <w:r>
-        <w:t xml:space="preserve"> over </w:t>
-      </w:r>
-      <w:r>
-        <w:rPr>
-          <w:b/>
-          <w:bCs/>
-        </w:rPr>
-        <w:t>Precision</w:t>
-      </w:r>
-    </w:p>
-    <w:p>
-      <w:pPr>
-        <w:pStyle w:val="ListParagraph"/>
-        <w:numPr>
-          <w:ilvl w:val="1"/>
-          <w:numId w:val="1"/>
-        </w:numPr>
-      </w:pPr>
-      <w:r>
-        <w:t>NN, KNN, Conservative Voting</w:t>
-      </w:r>
-    </w:p>
-    <w:p>
-      <w:pPr>
-        <w:pStyle w:val="ListParagraph"/>
-        <w:numPr>
-          <w:ilvl w:val="0"/>
-          <w:numId w:val="1"/>
-        </w:numPr>
-      </w:pPr>
-      <w:r>
-        <w:t>Looking at the Confusion Matrix Factors</w:t>
-      </w:r>
-    </w:p>
-    <w:p>
-      <w:pPr>
-        <w:pStyle w:val="ListParagraph"/>
-        <w:numPr>
-          <w:ilvl w:val="1"/>
-          <w:numId w:val="1"/>
-        </w:numPr>
-      </w:pPr>
-      <w:r>
-        <w:t>Accuracy – NN</w:t>
-      </w:r>
-    </w:p>
-    <w:p>
-      <w:pPr>
-        <w:pStyle w:val="ListParagraph"/>
-        <w:numPr>
-          <w:ilvl w:val="1"/>
-          <w:numId w:val="1"/>
-        </w:numPr>
-      </w:pPr>
-      <w:r>
-        <w:t>Precision – RF</w:t>
+        <w:t>Running minimal iterations</w:t>
+      </w:r>
+      <w:r>
+        <w:t xml:space="preserve"> (such as 5)</w:t>
+      </w:r>
+      <w:r>
+        <w:t xml:space="preserve"> of the split test data</w:t>
+      </w:r>
+      <w:r>
+        <w:t xml:space="preserve"> did not always show a difference between models for </w:t>
+      </w:r>
+      <w:r>
+        <w:t>each</w:t>
+      </w:r>
+      <w:r>
+        <w:t xml:space="preserve"> metric</w:t>
+      </w:r>
+      <w:r>
+        <w:t>.</w:t>
+      </w:r>
+      <w:r>
+        <w:t xml:space="preserve"> </w:t>
+      </w:r>
+      <w:r>
+        <w:t>However,</w:t>
+      </w:r>
+      <w:r>
+        <w:t xml:space="preserve"> increasing </w:t>
+      </w:r>
+      <w:r>
+        <w:t>the number of iterations</w:t>
+      </w:r>
+      <w:r>
+        <w:t xml:space="preserve"> (like to 500) </w:t>
+      </w:r>
+      <w:r>
+        <w:t xml:space="preserve">increased </w:t>
+      </w:r>
+      <w:r>
+        <w:t xml:space="preserve">the </w:t>
+      </w:r>
+      <w:r>
+        <w:t xml:space="preserve">confidence and often demonstrated </w:t>
+      </w:r>
+      <w:r>
+        <w:t xml:space="preserve">statistical </w:t>
+      </w:r>
+      <w:r>
+        <w:t xml:space="preserve">differences </w:t>
+      </w:r>
+      <w:r>
+        <w:t>between the model</w:t>
+      </w:r>
+      <w:r>
+        <w:t>s</w:t>
+      </w:r>
+      <w:r>
+        <w:t>.</w:t>
+      </w:r>
+      <w:r>
+        <w:t xml:space="preserve"> Ultimately, the final number of iterations used for the analysis was 50, because it showed statistical difference between the models without repeating similar splits between the test data. </w:t>
       </w:r>
       <w:bookmarkStart w:id="0" w:name="_GoBack"/>
       <w:bookmarkEnd w:id="0"/>
@@ -1152,12 +1738,51 @@
       <w:pPr>
         <w:pStyle w:val="ListParagraph"/>
         <w:numPr>
-          <w:ilvl w:val="1"/>
-          <w:numId w:val="1"/>
+          <w:ilvl w:val="0"/>
+          <w:numId w:val="3"/>
         </w:numPr>
       </w:pPr>
       <w:r>
-        <w:t>Recall – Conservative</w:t>
+        <w:t xml:space="preserve">The SciKit-Learn </w:t>
+      </w:r>
+      <w:r>
+        <w:t>model scores</w:t>
+      </w:r>
+      <w:r>
+        <w:t xml:space="preserve"> </w:t>
+      </w:r>
+      <w:r>
+        <w:t xml:space="preserve">show </w:t>
+      </w:r>
+      <w:r>
+        <w:t>Random Forest has the highest accuracy</w:t>
+      </w:r>
+      <w:r>
+        <w:t xml:space="preserve"> with Neural Network coming in second</w:t>
+      </w:r>
+      <w:r>
+        <w:t>.</w:t>
+      </w:r>
+      <w:r>
+        <w:t xml:space="preserve">  However, when reviewing the </w:t>
+      </w:r>
+      <w:r>
+        <w:t>c</w:t>
+      </w:r>
+      <w:r>
+        <w:t xml:space="preserve">onfusion </w:t>
+      </w:r>
+      <w:r>
+        <w:t>m</w:t>
+      </w:r>
+      <w:r>
+        <w:t>atrix</w:t>
+      </w:r>
+      <w:r>
+        <w:t xml:space="preserve"> metrics,</w:t>
+      </w:r>
+      <w:r>
+        <w:t xml:space="preserve"> we observed the following:</w:t>
       </w:r>
     </w:p>
     <w:p>
@@ -1165,11 +1790,355 @@
         <w:pStyle w:val="ListParagraph"/>
         <w:numPr>
           <w:ilvl w:val="1"/>
-          <w:numId w:val="1"/>
+          <w:numId w:val="3"/>
         </w:numPr>
       </w:pPr>
       <w:r>
-        <w:t>F1 Score - NN</w:t>
+        <w:t>Highest Accuracy – Neural Network</w:t>
+      </w:r>
+    </w:p>
+    <w:p>
+      <w:pPr>
+        <w:pStyle w:val="ListParagraph"/>
+        <w:numPr>
+          <w:ilvl w:val="1"/>
+          <w:numId w:val="3"/>
+        </w:numPr>
+      </w:pPr>
+      <w:r>
+        <w:t>Highest Precision – Random Forest</w:t>
+      </w:r>
+      <w:r>
+        <w:t xml:space="preserve"> then Neural Network 2nd</w:t>
+      </w:r>
+    </w:p>
+    <w:p>
+      <w:pPr>
+        <w:pStyle w:val="ListParagraph"/>
+        <w:numPr>
+          <w:ilvl w:val="1"/>
+          <w:numId w:val="3"/>
+        </w:numPr>
+      </w:pPr>
+      <w:r>
+        <w:t>Highest Recall – Conservative</w:t>
+      </w:r>
+      <w:r>
+        <w:t xml:space="preserve"> Vote</w:t>
+      </w:r>
+      <w:r>
+        <w:t xml:space="preserve"> then Neural Network</w:t>
+      </w:r>
+      <w:r>
+        <w:t xml:space="preserve"> 2nd</w:t>
+      </w:r>
+    </w:p>
+    <w:p>
+      <w:pPr>
+        <w:pStyle w:val="ListParagraph"/>
+        <w:numPr>
+          <w:ilvl w:val="1"/>
+          <w:numId w:val="3"/>
+        </w:numPr>
+      </w:pPr>
+      <w:r>
+        <w:t xml:space="preserve">Highest </w:t>
+      </w:r>
+      <w:r>
+        <w:t xml:space="preserve">F1 Score </w:t>
+      </w:r>
+      <w:r>
+        <w:t>–</w:t>
+      </w:r>
+      <w:r>
+        <w:t xml:space="preserve"> N</w:t>
+      </w:r>
+      <w:r>
+        <w:t>eural Network</w:t>
+      </w:r>
+    </w:p>
+    <w:p>
+      <w:pPr>
+        <w:rPr>
+          <w:u w:val="single"/>
+        </w:rPr>
+      </w:pPr>
+      <w:r>
+        <w:rPr>
+          <w:u w:val="single"/>
+        </w:rPr>
+        <w:t>Conclusions</w:t>
+      </w:r>
+    </w:p>
+    <w:p>
+      <w:pPr>
+        <w:jc w:val="both"/>
+      </w:pPr>
+      <w:r>
+        <w:t xml:space="preserve">Random Forest </w:t>
+      </w:r>
+      <w:r>
+        <w:t xml:space="preserve">was </w:t>
+      </w:r>
+      <w:r>
+        <w:t xml:space="preserve">the most </w:t>
+      </w:r>
+      <w:r>
+        <w:t>p</w:t>
+      </w:r>
+      <w:r>
+        <w:t xml:space="preserve">recise at predicting </w:t>
+      </w:r>
+      <w:r>
+        <w:t>h</w:t>
+      </w:r>
+      <w:r>
+        <w:t xml:space="preserve">eart </w:t>
+      </w:r>
+      <w:r>
+        <w:t>d</w:t>
+      </w:r>
+      <w:r>
+        <w:t xml:space="preserve">isease, but also </w:t>
+      </w:r>
+      <w:r>
+        <w:t>underpredicted it overall (</w:t>
+      </w:r>
+      <w:r>
+        <w:t xml:space="preserve">see </w:t>
+      </w:r>
+      <w:r>
+        <w:t>Recall</w:t>
+      </w:r>
+      <w:r>
+        <w:t xml:space="preserve"> results</w:t>
+      </w:r>
+      <w:r>
+        <w:t>)</w:t>
+      </w:r>
+      <w:r>
+        <w:t>.</w:t>
+      </w:r>
+      <w:r>
+        <w:t xml:space="preserve">  Because we </w:t>
+      </w:r>
+      <w:r>
+        <w:t>prefer</w:t>
+      </w:r>
+      <w:r>
+        <w:t xml:space="preserve"> to </w:t>
+      </w:r>
+      <w:r>
+        <w:t xml:space="preserve">over predict </w:t>
+      </w:r>
+      <w:r>
+        <w:t>h</w:t>
+      </w:r>
+      <w:r>
+        <w:t xml:space="preserve">eart </w:t>
+      </w:r>
+      <w:r>
+        <w:t>d</w:t>
+      </w:r>
+      <w:r>
+        <w:t xml:space="preserve">isease </w:t>
+      </w:r>
+      <w:r>
+        <w:t xml:space="preserve">to ensure no sick patients go </w:t>
+      </w:r>
+      <w:r>
+        <w:t>undiagnosed,</w:t>
+      </w:r>
+      <w:r>
+        <w:t xml:space="preserve"> we </w:t>
+      </w:r>
+      <w:r>
+        <w:t>held a bias toward</w:t>
+      </w:r>
+      <w:r>
+        <w:t xml:space="preserve"> </w:t>
+      </w:r>
+      <w:r>
+        <w:t>r</w:t>
+      </w:r>
+      <w:r>
+        <w:t>ecall in our selection.</w:t>
+      </w:r>
+      <w:r>
+        <w:t xml:space="preserve"> </w:t>
+      </w:r>
+      <w:r>
+        <w:t>T</w:t>
+      </w:r>
+      <w:r>
+        <w:t xml:space="preserve">he Conservative Vote, as expected, outperformed all models in </w:t>
+      </w:r>
+      <w:r>
+        <w:t>Recall</w:t>
+      </w:r>
+      <w:r>
+        <w:t>, but otherwise</w:t>
+      </w:r>
+      <w:r>
+        <w:t xml:space="preserve"> </w:t>
+      </w:r>
+      <w:r>
+        <w:t>did not.</w:t>
+      </w:r>
+      <w:r>
+        <w:t xml:space="preserve"> </w:t>
+      </w:r>
+      <w:r>
+        <w:t>The Neural Network outperformed or was a close second in all metrics</w:t>
+      </w:r>
+      <w:r>
+        <w:t>.</w:t>
+      </w:r>
+    </w:p>
+    <w:p>
+      <w:pPr>
+        <w:rPr>
+          <w:u w:val="single"/>
+        </w:rPr>
+      </w:pPr>
+      <w:r>
+        <w:rPr>
+          <w:u w:val="single"/>
+        </w:rPr>
+        <w:t>ANOVA &amp; Histogram Samples</w:t>
+      </w:r>
+    </w:p>
+    <w:p>
+      <w:r>
+        <w:t>50 Iterations</w:t>
+      </w:r>
+    </w:p>
+    <w:p>
+      <w:r>
+        <w:rPr>
+          <w:noProof/>
+        </w:rPr>
+        <w:lastRenderedPageBreak/>
+        <w:drawing>
+          <wp:inline distT="0" distB="0" distL="0" distR="0" wp14:anchorId="037A73A3" wp14:editId="67438FAD">
+            <wp:extent cx="5943600" cy="2945765"/>
+            <wp:effectExtent l="0" t="0" r="0" b="6985"/>
+            <wp:docPr id="1" name="Picture 1"/>
+            <wp:cNvGraphicFramePr>
+              <a:graphicFrameLocks xmlns:a="http://schemas.openxmlformats.org/drawingml/2006/main" noChangeAspect="1"/>
+            </wp:cNvGraphicFramePr>
+            <a:graphic xmlns:a="http://schemas.openxmlformats.org/drawingml/2006/main">
+              <a:graphicData uri="http://schemas.openxmlformats.org/drawingml/2006/picture">
+                <pic:pic xmlns:pic="http://schemas.openxmlformats.org/drawingml/2006/picture">
+                  <pic:nvPicPr>
+                    <pic:cNvPr id="1" name=""/>
+                    <pic:cNvPicPr/>
+                  </pic:nvPicPr>
+                  <pic:blipFill>
+                    <a:blip r:embed="rId5"/>
+                    <a:stretch>
+                      <a:fillRect/>
+                    </a:stretch>
+                  </pic:blipFill>
+                  <pic:spPr>
+                    <a:xfrm>
+                      <a:off x="0" y="0"/>
+                      <a:ext cx="5943600" cy="2945765"/>
+                    </a:xfrm>
+                    <a:prstGeom prst="rect">
+                      <a:avLst/>
+                    </a:prstGeom>
+                  </pic:spPr>
+                </pic:pic>
+              </a:graphicData>
+            </a:graphic>
+          </wp:inline>
+        </w:drawing>
+      </w:r>
+    </w:p>
+    <w:p>
+      <w:r>
+        <w:rPr>
+          <w:noProof/>
+        </w:rPr>
+        <w:drawing>
+          <wp:inline distT="0" distB="0" distL="0" distR="0" wp14:anchorId="2D670F21" wp14:editId="2787AFA9">
+            <wp:extent cx="5943600" cy="2825750"/>
+            <wp:effectExtent l="0" t="0" r="0" b="0"/>
+            <wp:docPr id="2" name="Picture 2"/>
+            <wp:cNvGraphicFramePr>
+              <a:graphicFrameLocks xmlns:a="http://schemas.openxmlformats.org/drawingml/2006/main" noChangeAspect="1"/>
+            </wp:cNvGraphicFramePr>
+            <a:graphic xmlns:a="http://schemas.openxmlformats.org/drawingml/2006/main">
+              <a:graphicData uri="http://schemas.openxmlformats.org/drawingml/2006/picture">
+                <pic:pic xmlns:pic="http://schemas.openxmlformats.org/drawingml/2006/picture">
+                  <pic:nvPicPr>
+                    <pic:cNvPr id="1" name=""/>
+                    <pic:cNvPicPr/>
+                  </pic:nvPicPr>
+                  <pic:blipFill>
+                    <a:blip r:embed="rId6"/>
+                    <a:stretch>
+                      <a:fillRect/>
+                    </a:stretch>
+                  </pic:blipFill>
+                  <pic:spPr>
+                    <a:xfrm>
+                      <a:off x="0" y="0"/>
+                      <a:ext cx="5943600" cy="2825750"/>
+                    </a:xfrm>
+                    <a:prstGeom prst="rect">
+                      <a:avLst/>
+                    </a:prstGeom>
+                  </pic:spPr>
+                </pic:pic>
+              </a:graphicData>
+            </a:graphic>
+          </wp:inline>
+        </w:drawing>
+      </w:r>
+    </w:p>
+    <w:p>
+      <w:r>
+        <w:rPr>
+          <w:noProof/>
+        </w:rPr>
+        <w:lastRenderedPageBreak/>
+        <w:drawing>
+          <wp:inline distT="0" distB="0" distL="0" distR="0" wp14:anchorId="597AF94F" wp14:editId="06F08352">
+            <wp:extent cx="5943600" cy="2830195"/>
+            <wp:effectExtent l="0" t="0" r="0" b="8255"/>
+            <wp:docPr id="3" name="Picture 3"/>
+            <wp:cNvGraphicFramePr>
+              <a:graphicFrameLocks xmlns:a="http://schemas.openxmlformats.org/drawingml/2006/main" noChangeAspect="1"/>
+            </wp:cNvGraphicFramePr>
+            <a:graphic xmlns:a="http://schemas.openxmlformats.org/drawingml/2006/main">
+              <a:graphicData uri="http://schemas.openxmlformats.org/drawingml/2006/picture">
+                <pic:pic xmlns:pic="http://schemas.openxmlformats.org/drawingml/2006/picture">
+                  <pic:nvPicPr>
+                    <pic:cNvPr id="1" name=""/>
+                    <pic:cNvPicPr/>
+                  </pic:nvPicPr>
+                  <pic:blipFill>
+                    <a:blip r:embed="rId7"/>
+                    <a:stretch>
+                      <a:fillRect/>
+                    </a:stretch>
+                  </pic:blipFill>
+                  <pic:spPr>
+                    <a:xfrm>
+                      <a:off x="0" y="0"/>
+                      <a:ext cx="5943600" cy="2830195"/>
+                    </a:xfrm>
+                    <a:prstGeom prst="rect">
+                      <a:avLst/>
+                    </a:prstGeom>
+                  </pic:spPr>
+                </pic:pic>
+              </a:graphicData>
+            </a:graphic>
+          </wp:inline>
+        </w:drawing>
       </w:r>
     </w:p>
     <w:sectPr>
@@ -1185,6 +2154,344 @@
 <file path=word/numbering.xml><?xml version="1.0" encoding="utf-8"?>
 <w:numbering xmlns:wpc="http://schemas.microsoft.com/office/word/2010/wordprocessingCanvas" xmlns:cx="http://schemas.microsoft.com/office/drawing/2014/chartex" xmlns:cx1="http://schemas.microsoft.com/office/drawing/2015/9/8/chartex" xmlns:cx2="http://schemas.microsoft.com/office/drawing/2015/10/21/chartex" xmlns:cx3="http://schemas.microsoft.com/office/drawing/2016/5/9/chartex" xmlns:cx4="http://schemas.microsoft.com/office/drawing/2016/5/10/chartex" xmlns:cx5="http://schemas.microsoft.com/office/drawing/2016/5/11/chartex" xmlns:cx6="http://schemas.microsoft.com/office/drawing/2016/5/12/chartex" xmlns:cx7="http://schemas.microsoft.com/office/drawing/2016/5/13/chartex" xmlns:cx8="http://schemas.microsoft.com/office/drawing/2016/5/14/chartex" xmlns:mc="http://schemas.openxmlformats.org/markup-compatibility/2006" xmlns:aink="http://schemas.microsoft.com/office/drawing/2016/ink" xmlns:am3d="http://schemas.microsoft.com/office/drawing/2017/model3d" xmlns:o="urn:schemas-microsoft-com:office:office" xmlns:r="http://schemas.openxmlformats.org/officeDocument/2006/relationships" xmlns:m="http://schemas.openxmlformats.org/officeDocument/2006/math" xmlns:v="urn:schemas-microsoft-com:vml" xmlns:wp14="http://schemas.microsoft.com/office/word/2010/wordprocessingDrawing" xmlns:wp="http://schemas.openxmlformats.org/drawingml/2006/wordprocessingDrawing" xmlns:w10="urn:schemas-microsoft-com:office:word" xmlns:w="http://schemas.openxmlformats.org/wordprocessingml/2006/main" xmlns:w14="http://schemas.microsoft.com/office/word/2010/wordml" xmlns:w15="http://schemas.microsoft.com/office/word/2012/wordml" xmlns:w16cid="http://schemas.microsoft.com/office/word/2016/wordml/cid" xmlns:w16se="http://schemas.microsoft.com/office/word/2015/wordml/symex" xmlns:wpg="http://schemas.microsoft.com/office/word/2010/wordprocessingGroup" xmlns:wpi="http://schemas.microsoft.com/office/word/2010/wordprocessingInk" xmlns:wne="http://schemas.microsoft.com/office/word/2006/wordml" xmlns:wps="http://schemas.microsoft.com/office/word/2010/wordprocessingShape" mc:Ignorable="w14 w15 w16se w16cid wp14">
   <w:abstractNum w:abstractNumId="0" w15:restartNumberingAfterBreak="0">
+    <w:nsid w:val="48F35DBF"/>
+    <w:multiLevelType w:val="hybridMultilevel"/>
+    <w:tmpl w:val="0624FE20"/>
+    <w:lvl w:ilvl="0" w:tplc="5D841D72">
+      <w:numFmt w:val="bullet"/>
+      <w:lvlText w:val=""/>
+      <w:lvlJc w:val="left"/>
+      <w:pPr>
+        <w:ind w:left="720" w:hanging="360"/>
+      </w:pPr>
+      <w:rPr>
+        <w:rFonts w:ascii="Symbol" w:eastAsiaTheme="minorHAnsi" w:hAnsi="Symbol" w:cstheme="minorBidi" w:hint="default"/>
+      </w:rPr>
+    </w:lvl>
+    <w:lvl w:ilvl="1" w:tplc="04090003">
+      <w:start w:val="1"/>
+      <w:numFmt w:val="bullet"/>
+      <w:lvlText w:val="o"/>
+      <w:lvlJc w:val="left"/>
+      <w:pPr>
+        <w:ind w:left="1440" w:hanging="360"/>
+      </w:pPr>
+      <w:rPr>
+        <w:rFonts w:ascii="Courier New" w:hAnsi="Courier New" w:cs="Courier New" w:hint="default"/>
+      </w:rPr>
+    </w:lvl>
+    <w:lvl w:ilvl="2" w:tplc="04090005" w:tentative="1">
+      <w:start w:val="1"/>
+      <w:numFmt w:val="bullet"/>
+      <w:lvlText w:val=""/>
+      <w:lvlJc w:val="left"/>
+      <w:pPr>
+        <w:ind w:left="2160" w:hanging="360"/>
+      </w:pPr>
+      <w:rPr>
+        <w:rFonts w:ascii="Wingdings" w:hAnsi="Wingdings" w:hint="default"/>
+      </w:rPr>
+    </w:lvl>
+    <w:lvl w:ilvl="3" w:tplc="04090001" w:tentative="1">
+      <w:start w:val="1"/>
+      <w:numFmt w:val="bullet"/>
+      <w:lvlText w:val=""/>
+      <w:lvlJc w:val="left"/>
+      <w:pPr>
+        <w:ind w:left="2880" w:hanging="360"/>
+      </w:pPr>
+      <w:rPr>
+        <w:rFonts w:ascii="Symbol" w:hAnsi="Symbol" w:hint="default"/>
+      </w:rPr>
+    </w:lvl>
+    <w:lvl w:ilvl="4" w:tplc="04090003" w:tentative="1">
+      <w:start w:val="1"/>
+      <w:numFmt w:val="bullet"/>
+      <w:lvlText w:val="o"/>
+      <w:lvlJc w:val="left"/>
+      <w:pPr>
+        <w:ind w:left="3600" w:hanging="360"/>
+      </w:pPr>
+      <w:rPr>
+        <w:rFonts w:ascii="Courier New" w:hAnsi="Courier New" w:cs="Courier New" w:hint="default"/>
+      </w:rPr>
+    </w:lvl>
+    <w:lvl w:ilvl="5" w:tplc="04090005" w:tentative="1">
+      <w:start w:val="1"/>
+      <w:numFmt w:val="bullet"/>
+      <w:lvlText w:val=""/>
+      <w:lvlJc w:val="left"/>
+      <w:pPr>
+        <w:ind w:left="4320" w:hanging="360"/>
+      </w:pPr>
+      <w:rPr>
+        <w:rFonts w:ascii="Wingdings" w:hAnsi="Wingdings" w:hint="default"/>
+      </w:rPr>
+    </w:lvl>
+    <w:lvl w:ilvl="6" w:tplc="04090001" w:tentative="1">
+      <w:start w:val="1"/>
+      <w:numFmt w:val="bullet"/>
+      <w:lvlText w:val=""/>
+      <w:lvlJc w:val="left"/>
+      <w:pPr>
+        <w:ind w:left="5040" w:hanging="360"/>
+      </w:pPr>
+      <w:rPr>
+        <w:rFonts w:ascii="Symbol" w:hAnsi="Symbol" w:hint="default"/>
+      </w:rPr>
+    </w:lvl>
+    <w:lvl w:ilvl="7" w:tplc="04090003" w:tentative="1">
+      <w:start w:val="1"/>
+      <w:numFmt w:val="bullet"/>
+      <w:lvlText w:val="o"/>
+      <w:lvlJc w:val="left"/>
+      <w:pPr>
+        <w:ind w:left="5760" w:hanging="360"/>
+      </w:pPr>
+      <w:rPr>
+        <w:rFonts w:ascii="Courier New" w:hAnsi="Courier New" w:cs="Courier New" w:hint="default"/>
+      </w:rPr>
+    </w:lvl>
+    <w:lvl w:ilvl="8" w:tplc="04090005" w:tentative="1">
+      <w:start w:val="1"/>
+      <w:numFmt w:val="bullet"/>
+      <w:lvlText w:val=""/>
+      <w:lvlJc w:val="left"/>
+      <w:pPr>
+        <w:ind w:left="6480" w:hanging="360"/>
+      </w:pPr>
+      <w:rPr>
+        <w:rFonts w:ascii="Wingdings" w:hAnsi="Wingdings" w:hint="default"/>
+      </w:rPr>
+    </w:lvl>
+  </w:abstractNum>
+  <w:abstractNum w:abstractNumId="1" w15:restartNumberingAfterBreak="0">
+    <w:nsid w:val="4C3856DE"/>
+    <w:multiLevelType w:val="hybridMultilevel"/>
+    <w:tmpl w:val="F4CA86EC"/>
+    <w:lvl w:ilvl="0" w:tplc="9E92B41A">
+      <w:start w:val="1"/>
+      <w:numFmt w:val="bullet"/>
+      <w:lvlText w:val=""/>
+      <w:lvlJc w:val="left"/>
+      <w:pPr>
+        <w:ind w:left="720" w:hanging="360"/>
+      </w:pPr>
+      <w:rPr>
+        <w:rFonts w:ascii="Symbol" w:eastAsiaTheme="minorHAnsi" w:hAnsi="Symbol" w:cstheme="minorBidi" w:hint="default"/>
+      </w:rPr>
+    </w:lvl>
+    <w:lvl w:ilvl="1" w:tplc="04090003" w:tentative="1">
+      <w:start w:val="1"/>
+      <w:numFmt w:val="bullet"/>
+      <w:lvlText w:val="o"/>
+      <w:lvlJc w:val="left"/>
+      <w:pPr>
+        <w:ind w:left="1440" w:hanging="360"/>
+      </w:pPr>
+      <w:rPr>
+        <w:rFonts w:ascii="Courier New" w:hAnsi="Courier New" w:cs="Courier New" w:hint="default"/>
+      </w:rPr>
+    </w:lvl>
+    <w:lvl w:ilvl="2" w:tplc="04090005" w:tentative="1">
+      <w:start w:val="1"/>
+      <w:numFmt w:val="bullet"/>
+      <w:lvlText w:val=""/>
+      <w:lvlJc w:val="left"/>
+      <w:pPr>
+        <w:ind w:left="2160" w:hanging="360"/>
+      </w:pPr>
+      <w:rPr>
+        <w:rFonts w:ascii="Wingdings" w:hAnsi="Wingdings" w:hint="default"/>
+      </w:rPr>
+    </w:lvl>
+    <w:lvl w:ilvl="3" w:tplc="04090001" w:tentative="1">
+      <w:start w:val="1"/>
+      <w:numFmt w:val="bullet"/>
+      <w:lvlText w:val=""/>
+      <w:lvlJc w:val="left"/>
+      <w:pPr>
+        <w:ind w:left="2880" w:hanging="360"/>
+      </w:pPr>
+      <w:rPr>
+        <w:rFonts w:ascii="Symbol" w:hAnsi="Symbol" w:hint="default"/>
+      </w:rPr>
+    </w:lvl>
+    <w:lvl w:ilvl="4" w:tplc="04090003" w:tentative="1">
+      <w:start w:val="1"/>
+      <w:numFmt w:val="bullet"/>
+      <w:lvlText w:val="o"/>
+      <w:lvlJc w:val="left"/>
+      <w:pPr>
+        <w:ind w:left="3600" w:hanging="360"/>
+      </w:pPr>
+      <w:rPr>
+        <w:rFonts w:ascii="Courier New" w:hAnsi="Courier New" w:cs="Courier New" w:hint="default"/>
+      </w:rPr>
+    </w:lvl>
+    <w:lvl w:ilvl="5" w:tplc="04090005" w:tentative="1">
+      <w:start w:val="1"/>
+      <w:numFmt w:val="bullet"/>
+      <w:lvlText w:val=""/>
+      <w:lvlJc w:val="left"/>
+      <w:pPr>
+        <w:ind w:left="4320" w:hanging="360"/>
+      </w:pPr>
+      <w:rPr>
+        <w:rFonts w:ascii="Wingdings" w:hAnsi="Wingdings" w:hint="default"/>
+      </w:rPr>
+    </w:lvl>
+    <w:lvl w:ilvl="6" w:tplc="04090001" w:tentative="1">
+      <w:start w:val="1"/>
+      <w:numFmt w:val="bullet"/>
+      <w:lvlText w:val=""/>
+      <w:lvlJc w:val="left"/>
+      <w:pPr>
+        <w:ind w:left="5040" w:hanging="360"/>
+      </w:pPr>
+      <w:rPr>
+        <w:rFonts w:ascii="Symbol" w:hAnsi="Symbol" w:hint="default"/>
+      </w:rPr>
+    </w:lvl>
+    <w:lvl w:ilvl="7" w:tplc="04090003" w:tentative="1">
+      <w:start w:val="1"/>
+      <w:numFmt w:val="bullet"/>
+      <w:lvlText w:val="o"/>
+      <w:lvlJc w:val="left"/>
+      <w:pPr>
+        <w:ind w:left="5760" w:hanging="360"/>
+      </w:pPr>
+      <w:rPr>
+        <w:rFonts w:ascii="Courier New" w:hAnsi="Courier New" w:cs="Courier New" w:hint="default"/>
+      </w:rPr>
+    </w:lvl>
+    <w:lvl w:ilvl="8" w:tplc="04090005" w:tentative="1">
+      <w:start w:val="1"/>
+      <w:numFmt w:val="bullet"/>
+      <w:lvlText w:val=""/>
+      <w:lvlJc w:val="left"/>
+      <w:pPr>
+        <w:ind w:left="6480" w:hanging="360"/>
+      </w:pPr>
+      <w:rPr>
+        <w:rFonts w:ascii="Wingdings" w:hAnsi="Wingdings" w:hint="default"/>
+      </w:rPr>
+    </w:lvl>
+  </w:abstractNum>
+  <w:abstractNum w:abstractNumId="2" w15:restartNumberingAfterBreak="0">
+    <w:nsid w:val="5DB06B78"/>
+    <w:multiLevelType w:val="hybridMultilevel"/>
+    <w:tmpl w:val="80D84960"/>
+    <w:lvl w:ilvl="0" w:tplc="8488B6AC">
+      <w:start w:val="1"/>
+      <w:numFmt w:val="bullet"/>
+      <w:lvlText w:val=""/>
+      <w:lvlJc w:val="left"/>
+      <w:pPr>
+        <w:ind w:left="720" w:hanging="360"/>
+      </w:pPr>
+      <w:rPr>
+        <w:rFonts w:ascii="Symbol" w:eastAsiaTheme="minorHAnsi" w:hAnsi="Symbol" w:cstheme="minorBidi" w:hint="default"/>
+      </w:rPr>
+    </w:lvl>
+    <w:lvl w:ilvl="1" w:tplc="04090003" w:tentative="1">
+      <w:start w:val="1"/>
+      <w:numFmt w:val="bullet"/>
+      <w:lvlText w:val="o"/>
+      <w:lvlJc w:val="left"/>
+      <w:pPr>
+        <w:ind w:left="1440" w:hanging="360"/>
+      </w:pPr>
+      <w:rPr>
+        <w:rFonts w:ascii="Courier New" w:hAnsi="Courier New" w:cs="Courier New" w:hint="default"/>
+      </w:rPr>
+    </w:lvl>
+    <w:lvl w:ilvl="2" w:tplc="04090005" w:tentative="1">
+      <w:start w:val="1"/>
+      <w:numFmt w:val="bullet"/>
+      <w:lvlText w:val=""/>
+      <w:lvlJc w:val="left"/>
+      <w:pPr>
+        <w:ind w:left="2160" w:hanging="360"/>
+      </w:pPr>
+      <w:rPr>
+        <w:rFonts w:ascii="Wingdings" w:hAnsi="Wingdings" w:hint="default"/>
+      </w:rPr>
+    </w:lvl>
+    <w:lvl w:ilvl="3" w:tplc="04090001" w:tentative="1">
+      <w:start w:val="1"/>
+      <w:numFmt w:val="bullet"/>
+      <w:lvlText w:val=""/>
+      <w:lvlJc w:val="left"/>
+      <w:pPr>
+        <w:ind w:left="2880" w:hanging="360"/>
+      </w:pPr>
+      <w:rPr>
+        <w:rFonts w:ascii="Symbol" w:hAnsi="Symbol" w:hint="default"/>
+      </w:rPr>
+    </w:lvl>
+    <w:lvl w:ilvl="4" w:tplc="04090003" w:tentative="1">
+      <w:start w:val="1"/>
+      <w:numFmt w:val="bullet"/>
+      <w:lvlText w:val="o"/>
+      <w:lvlJc w:val="left"/>
+      <w:pPr>
+        <w:ind w:left="3600" w:hanging="360"/>
+      </w:pPr>
+      <w:rPr>
+        <w:rFonts w:ascii="Courier New" w:hAnsi="Courier New" w:cs="Courier New" w:hint="default"/>
+      </w:rPr>
+    </w:lvl>
+    <w:lvl w:ilvl="5" w:tplc="04090005" w:tentative="1">
+      <w:start w:val="1"/>
+      <w:numFmt w:val="bullet"/>
+      <w:lvlText w:val=""/>
+      <w:lvlJc w:val="left"/>
+      <w:pPr>
+        <w:ind w:left="4320" w:hanging="360"/>
+      </w:pPr>
+      <w:rPr>
+        <w:rFonts w:ascii="Wingdings" w:hAnsi="Wingdings" w:hint="default"/>
+      </w:rPr>
+    </w:lvl>
+    <w:lvl w:ilvl="6" w:tplc="04090001" w:tentative="1">
+      <w:start w:val="1"/>
+      <w:numFmt w:val="bullet"/>
+      <w:lvlText w:val=""/>
+      <w:lvlJc w:val="left"/>
+      <w:pPr>
+        <w:ind w:left="5040" w:hanging="360"/>
+      </w:pPr>
+      <w:rPr>
+        <w:rFonts w:ascii="Symbol" w:hAnsi="Symbol" w:hint="default"/>
+      </w:rPr>
+    </w:lvl>
+    <w:lvl w:ilvl="7" w:tplc="04090003" w:tentative="1">
+      <w:start w:val="1"/>
+      <w:numFmt w:val="bullet"/>
+      <w:lvlText w:val="o"/>
+      <w:lvlJc w:val="left"/>
+      <w:pPr>
+        <w:ind w:left="5760" w:hanging="360"/>
+      </w:pPr>
+      <w:rPr>
+        <w:rFonts w:ascii="Courier New" w:hAnsi="Courier New" w:cs="Courier New" w:hint="default"/>
+      </w:rPr>
+    </w:lvl>
+    <w:lvl w:ilvl="8" w:tplc="04090005" w:tentative="1">
+      <w:start w:val="1"/>
+      <w:numFmt w:val="bullet"/>
+      <w:lvlText w:val=""/>
+      <w:lvlJc w:val="left"/>
+      <w:pPr>
+        <w:ind w:left="6480" w:hanging="360"/>
+      </w:pPr>
+      <w:rPr>
+        <w:rFonts w:ascii="Wingdings" w:hAnsi="Wingdings" w:hint="default"/>
+      </w:rPr>
+    </w:lvl>
+  </w:abstractNum>
+  <w:abstractNum w:abstractNumId="3" w15:restartNumberingAfterBreak="0">
     <w:nsid w:val="61D1590C"/>
     <w:multiLevelType w:val="hybridMultilevel"/>
     <w:tmpl w:val="F29A825E"/>
@@ -1296,8 +2603,109 @@
       </w:rPr>
     </w:lvl>
   </w:abstractNum>
+  <w:abstractNum w:abstractNumId="4" w15:restartNumberingAfterBreak="0">
+    <w:nsid w:val="66F34116"/>
+    <w:multiLevelType w:val="hybridMultilevel"/>
+    <w:tmpl w:val="97AC35C8"/>
+    <w:lvl w:ilvl="0" w:tplc="04090011">
+      <w:start w:val="1"/>
+      <w:numFmt w:val="decimal"/>
+      <w:lvlText w:val="%1)"/>
+      <w:lvlJc w:val="left"/>
+      <w:pPr>
+        <w:ind w:left="720" w:hanging="360"/>
+      </w:pPr>
+      <w:rPr>
+        <w:rFonts w:hint="default"/>
+      </w:rPr>
+    </w:lvl>
+    <w:lvl w:ilvl="1" w:tplc="04090019">
+      <w:start w:val="1"/>
+      <w:numFmt w:val="lowerLetter"/>
+      <w:lvlText w:val="%2."/>
+      <w:lvlJc w:val="left"/>
+      <w:pPr>
+        <w:ind w:left="1440" w:hanging="360"/>
+      </w:pPr>
+    </w:lvl>
+    <w:lvl w:ilvl="2" w:tplc="0409001B" w:tentative="1">
+      <w:start w:val="1"/>
+      <w:numFmt w:val="lowerRoman"/>
+      <w:lvlText w:val="%3."/>
+      <w:lvlJc w:val="right"/>
+      <w:pPr>
+        <w:ind w:left="2160" w:hanging="180"/>
+      </w:pPr>
+    </w:lvl>
+    <w:lvl w:ilvl="3" w:tplc="0409000F" w:tentative="1">
+      <w:start w:val="1"/>
+      <w:numFmt w:val="decimal"/>
+      <w:lvlText w:val="%4."/>
+      <w:lvlJc w:val="left"/>
+      <w:pPr>
+        <w:ind w:left="2880" w:hanging="360"/>
+      </w:pPr>
+    </w:lvl>
+    <w:lvl w:ilvl="4" w:tplc="04090019" w:tentative="1">
+      <w:start w:val="1"/>
+      <w:numFmt w:val="lowerLetter"/>
+      <w:lvlText w:val="%5."/>
+      <w:lvlJc w:val="left"/>
+      <w:pPr>
+        <w:ind w:left="3600" w:hanging="360"/>
+      </w:pPr>
+    </w:lvl>
+    <w:lvl w:ilvl="5" w:tplc="0409001B" w:tentative="1">
+      <w:start w:val="1"/>
+      <w:numFmt w:val="lowerRoman"/>
+      <w:lvlText w:val="%6."/>
+      <w:lvlJc w:val="right"/>
+      <w:pPr>
+        <w:ind w:left="4320" w:hanging="180"/>
+      </w:pPr>
+    </w:lvl>
+    <w:lvl w:ilvl="6" w:tplc="0409000F" w:tentative="1">
+      <w:start w:val="1"/>
+      <w:numFmt w:val="decimal"/>
+      <w:lvlText w:val="%7."/>
+      <w:lvlJc w:val="left"/>
+      <w:pPr>
+        <w:ind w:left="5040" w:hanging="360"/>
+      </w:pPr>
+    </w:lvl>
+    <w:lvl w:ilvl="7" w:tplc="04090019" w:tentative="1">
+      <w:start w:val="1"/>
+      <w:numFmt w:val="lowerLetter"/>
+      <w:lvlText w:val="%8."/>
+      <w:lvlJc w:val="left"/>
+      <w:pPr>
+        <w:ind w:left="5760" w:hanging="360"/>
+      </w:pPr>
+    </w:lvl>
+    <w:lvl w:ilvl="8" w:tplc="0409001B" w:tentative="1">
+      <w:start w:val="1"/>
+      <w:numFmt w:val="lowerRoman"/>
+      <w:lvlText w:val="%9."/>
+      <w:lvlJc w:val="right"/>
+      <w:pPr>
+        <w:ind w:left="6480" w:hanging="180"/>
+      </w:pPr>
+    </w:lvl>
+  </w:abstractNum>
   <w:num w:numId="1">
+    <w:abstractNumId w:val="3"/>
+  </w:num>
+  <w:num w:numId="2">
     <w:abstractNumId w:val="0"/>
+  </w:num>
+  <w:num w:numId="3">
+    <w:abstractNumId w:val="4"/>
+  </w:num>
+  <w:num w:numId="4">
+    <w:abstractNumId w:val="1"/>
+  </w:num>
+  <w:num w:numId="5">
+    <w:abstractNumId w:val="2"/>
   </w:num>
 </w:numbering>
 </file>
@@ -1319,7 +2727,7 @@
       </w:pPr>
     </w:pPrDefault>
   </w:docDefaults>
-  <w:latentStyles w:defLockedState="0" w:defUIPriority="99" w:defSemiHidden="0" w:defUnhideWhenUsed="0" w:defQFormat="0" w:count="376">
+  <w:latentStyles w:defLockedState="0" w:defUIPriority="99" w:defSemiHidden="0" w:defUnhideWhenUsed="0" w:defQFormat="0" w:count="377">
     <w:lsdException w:name="Normal" w:uiPriority="0" w:qFormat="1"/>
     <w:lsdException w:name="heading 1" w:uiPriority="9" w:qFormat="1"/>
     <w:lsdException w:name="heading 2" w:semiHidden="1" w:uiPriority="9" w:unhideWhenUsed="1" w:qFormat="1"/>
@@ -1425,7 +2833,6 @@
     <w:lsdException w:name="HTML Sample" w:semiHidden="1" w:unhideWhenUsed="1"/>
     <w:lsdException w:name="HTML Typewriter" w:semiHidden="1" w:unhideWhenUsed="1"/>
     <w:lsdException w:name="HTML Variable" w:semiHidden="1" w:unhideWhenUsed="1"/>
-    <w:lsdException w:name="Normal Table" w:semiHidden="1" w:unhideWhenUsed="1"/>
     <w:lsdException w:name="annotation subject" w:semiHidden="1" w:unhideWhenUsed="1"/>
     <w:lsdException w:name="No List" w:semiHidden="1" w:unhideWhenUsed="1"/>
     <w:lsdException w:name="Outline List 1" w:semiHidden="1" w:unhideWhenUsed="1"/>
@@ -1472,10 +2879,8 @@
     <w:lsdException w:name="Table Subtle 2" w:semiHidden="1" w:unhideWhenUsed="1"/>
     <w:lsdException w:name="Table Web 1" w:semiHidden="1" w:unhideWhenUsed="1"/>
     <w:lsdException w:name="Table Web 2" w:semiHidden="1" w:unhideWhenUsed="1"/>
-    <w:lsdException w:name="Table Web 3" w:semiHidden="1" w:unhideWhenUsed="1"/>
     <w:lsdException w:name="Balloon Text" w:semiHidden="1" w:unhideWhenUsed="1"/>
     <w:lsdException w:name="Table Grid" w:uiPriority="39"/>
-    <w:lsdException w:name="Table Theme" w:semiHidden="1" w:unhideWhenUsed="1"/>
     <w:lsdException w:name="Placeholder Text" w:semiHidden="1"/>
     <w:lsdException w:name="No Spacing" w:uiPriority="1" w:qFormat="1"/>
     <w:lsdException w:name="Light Shading" w:uiPriority="60"/>
@@ -1696,6 +3101,7 @@
     <w:lsdException w:name="Hashtag" w:semiHidden="1" w:unhideWhenUsed="1"/>
     <w:lsdException w:name="Unresolved Mention" w:semiHidden="1" w:unhideWhenUsed="1"/>
     <w:lsdException w:name="Smart Link" w:semiHidden="1" w:unhideWhenUsed="1"/>
+    <w:lsdException w:name="Smart Link Error" w:semiHidden="1" w:unhideWhenUsed="1"/>
   </w:latentStyles>
   <w:style w:type="paragraph" w:default="1" w:styleId="Normal">
     <w:name w:val="Normal"/>

</xml_diff>

<commit_message>
updates to the index.html and analysis.html
</commit_message>
<xml_diff>
--- a/documents/CompareDiscussions.docx
+++ b/documents/CompareDiscussions.docx
@@ -1,6 +1,6 @@
 
 <file path=word/document.xml><?xml version="1.0" encoding="utf-8"?>
-<w:document xmlns:wpc="http://schemas.microsoft.com/office/word/2010/wordprocessingCanvas" xmlns:cx="http://schemas.microsoft.com/office/drawing/2014/chartex" xmlns:cx1="http://schemas.microsoft.com/office/drawing/2015/9/8/chartex" xmlns:cx2="http://schemas.microsoft.com/office/drawing/2015/10/21/chartex" xmlns:cx3="http://schemas.microsoft.com/office/drawing/2016/5/9/chartex" xmlns:cx4="http://schemas.microsoft.com/office/drawing/2016/5/10/chartex" xmlns:cx5="http://schemas.microsoft.com/office/drawing/2016/5/11/chartex" xmlns:cx6="http://schemas.microsoft.com/office/drawing/2016/5/12/chartex" xmlns:cx7="http://schemas.microsoft.com/office/drawing/2016/5/13/chartex" xmlns:cx8="http://schemas.microsoft.com/office/drawing/2016/5/14/chartex" xmlns:mc="http://schemas.openxmlformats.org/markup-compatibility/2006" xmlns:aink="http://schemas.microsoft.com/office/drawing/2016/ink" xmlns:am3d="http://schemas.microsoft.com/office/drawing/2017/model3d" xmlns:o="urn:schemas-microsoft-com:office:office" xmlns:r="http://schemas.openxmlformats.org/officeDocument/2006/relationships" xmlns:m="http://schemas.openxmlformats.org/officeDocument/2006/math" xmlns:v="urn:schemas-microsoft-com:vml" xmlns:wp14="http://schemas.microsoft.com/office/word/2010/wordprocessingDrawing" xmlns:wp="http://schemas.openxmlformats.org/drawingml/2006/wordprocessingDrawing" xmlns:w10="urn:schemas-microsoft-com:office:word" xmlns:w="http://schemas.openxmlformats.org/wordprocessingml/2006/main" xmlns:w14="http://schemas.microsoft.com/office/word/2010/wordml" xmlns:w15="http://schemas.microsoft.com/office/word/2012/wordml" xmlns:w16cid="http://schemas.microsoft.com/office/word/2016/wordml/cid" xmlns:w16se="http://schemas.microsoft.com/office/word/2015/wordml/symex" xmlns:wpg="http://schemas.microsoft.com/office/word/2010/wordprocessingGroup" xmlns:wpi="http://schemas.microsoft.com/office/word/2010/wordprocessingInk" xmlns:wne="http://schemas.microsoft.com/office/word/2006/wordml" xmlns:wps="http://schemas.microsoft.com/office/word/2010/wordprocessingShape" mc:Ignorable="w14 w15 w16se w16cid wp14">
+<w:document xmlns:wpc="http://schemas.microsoft.com/office/word/2010/wordprocessingCanvas" xmlns:cx="http://schemas.microsoft.com/office/drawing/2014/chartex" xmlns:cx1="http://schemas.microsoft.com/office/drawing/2015/9/8/chartex" xmlns:cx2="http://schemas.microsoft.com/office/drawing/2015/10/21/chartex" xmlns:cx3="http://schemas.microsoft.com/office/drawing/2016/5/9/chartex" xmlns:cx4="http://schemas.microsoft.com/office/drawing/2016/5/10/chartex" xmlns:cx5="http://schemas.microsoft.com/office/drawing/2016/5/11/chartex" xmlns:cx6="http://schemas.microsoft.com/office/drawing/2016/5/12/chartex" xmlns:cx7="http://schemas.microsoft.com/office/drawing/2016/5/13/chartex" xmlns:cx8="http://schemas.microsoft.com/office/drawing/2016/5/14/chartex" xmlns:mc="http://schemas.openxmlformats.org/markup-compatibility/2006" xmlns:aink="http://schemas.microsoft.com/office/drawing/2016/ink" xmlns:am3d="http://schemas.microsoft.com/office/drawing/2017/model3d" xmlns:o="urn:schemas-microsoft-com:office:office" xmlns:r="http://schemas.openxmlformats.org/officeDocument/2006/relationships" xmlns:m="http://schemas.openxmlformats.org/officeDocument/2006/math" xmlns:v="urn:schemas-microsoft-com:vml" xmlns:wp14="http://schemas.microsoft.com/office/word/2010/wordprocessingDrawing" xmlns:wp="http://schemas.openxmlformats.org/drawingml/2006/wordprocessingDrawing" xmlns:w10="urn:schemas-microsoft-com:office:word" xmlns:w="http://schemas.openxmlformats.org/wordprocessingml/2006/main" xmlns:w14="http://schemas.microsoft.com/office/word/2010/wordml" xmlns:w15="http://schemas.microsoft.com/office/word/2012/wordml" xmlns:w16cex="http://schemas.microsoft.com/office/word/2018/wordml/cex" xmlns:w16cid="http://schemas.microsoft.com/office/word/2016/wordml/cid" xmlns:w16="http://schemas.microsoft.com/office/word/2018/wordml" xmlns:w16se="http://schemas.microsoft.com/office/word/2015/wordml/symex" xmlns:wpg="http://schemas.microsoft.com/office/word/2010/wordprocessingGroup" xmlns:wpi="http://schemas.microsoft.com/office/word/2010/wordprocessingInk" xmlns:wne="http://schemas.microsoft.com/office/word/2006/wordml" xmlns:wps="http://schemas.microsoft.com/office/word/2010/wordprocessingShape" mc:Ignorable="w14 w15 w16se w16cid w16 w16cex wp14">
   <w:body>
     <w:p>
       <w:pPr>
@@ -9,6 +9,7 @@
           <w:bCs/>
         </w:rPr>
       </w:pPr>
+      <w:bookmarkStart w:id="0" w:name="_GoBack"/>
       <w:r>
         <w:rPr>
           <w:b/>
@@ -48,7 +49,15 @@
         <w:t xml:space="preserve">split the data </w:t>
       </w:r>
       <w:r>
-        <w:t xml:space="preserve">using SciKit-Learn </w:t>
+        <w:t xml:space="preserve">using </w:t>
+      </w:r>
+      <w:proofErr w:type="spellStart"/>
+      <w:r>
+        <w:t>SciKit</w:t>
+      </w:r>
+      <w:proofErr w:type="spellEnd"/>
+      <w:r>
+        <w:t xml:space="preserve">-Learn </w:t>
       </w:r>
       <w:r>
         <w:t xml:space="preserve">into a single </w:t>
@@ -424,12 +433,21 @@
       </w:r>
     </w:p>
     <w:p>
+      <w:proofErr w:type="spellStart"/>
       <w:r>
         <w:rPr>
           <w:b/>
           <w:bCs/>
         </w:rPr>
-        <w:t>SciKit-Le</w:t>
+        <w:t>SciKit</w:t>
+      </w:r>
+      <w:proofErr w:type="spellEnd"/>
+      <w:r>
+        <w:rPr>
+          <w:b/>
+          <w:bCs/>
+        </w:rPr>
+        <w:t>-Le</w:t>
       </w:r>
       <w:r>
         <w:rPr>
@@ -507,13 +525,6 @@
                 <w:color w:val="000000"/>
               </w:rPr>
             </w:pPr>
-            <w:r>
-              <w:rPr>
-                <w:rFonts w:ascii="Calibri" w:eastAsia="Times New Roman" w:hAnsi="Calibri" w:cs="Calibri"/>
-                <w:color w:val="000000"/>
-              </w:rPr>
-              <w:t>N - Total Observations</w:t>
-            </w:r>
           </w:p>
         </w:tc>
         <w:tc>
@@ -545,6 +556,33 @@
               </w:rPr>
               <w:t> </w:t>
             </w:r>
+          </w:p>
+          <w:p>
+            <w:pPr>
+              <w:spacing w:after="0" w:line="240" w:lineRule="auto"/>
+              <w:rPr>
+                <w:rFonts w:ascii="Calibri" w:eastAsia="Times New Roman" w:hAnsi="Calibri" w:cs="Calibri"/>
+                <w:color w:val="000000"/>
+              </w:rPr>
+            </w:pPr>
+          </w:p>
+          <w:p>
+            <w:pPr>
+              <w:spacing w:after="0" w:line="240" w:lineRule="auto"/>
+              <w:rPr>
+                <w:rFonts w:ascii="Calibri" w:eastAsia="Times New Roman" w:hAnsi="Calibri" w:cs="Calibri"/>
+                <w:color w:val="000000"/>
+              </w:rPr>
+            </w:pPr>
+          </w:p>
+          <w:p>
+            <w:pPr>
+              <w:spacing w:after="0" w:line="240" w:lineRule="auto"/>
+              <w:rPr>
+                <w:rFonts w:ascii="Calibri" w:eastAsia="Times New Roman" w:hAnsi="Calibri" w:cs="Calibri"/>
+                <w:color w:val="000000"/>
+              </w:rPr>
+            </w:pPr>
           </w:p>
         </w:tc>
         <w:tc>
@@ -1030,6 +1068,15 @@
               <w:t> </w:t>
             </w:r>
           </w:p>
+          <w:p>
+            <w:pPr>
+              <w:spacing w:after="0" w:line="240" w:lineRule="auto"/>
+              <w:rPr>
+                <w:rFonts w:ascii="Calibri" w:eastAsia="Times New Roman" w:hAnsi="Calibri" w:cs="Calibri"/>
+                <w:color w:val="000000"/>
+              </w:rPr>
+            </w:pPr>
+          </w:p>
         </w:tc>
         <w:tc>
           <w:tcPr>
@@ -1058,6 +1105,7 @@
                 <w:rFonts w:ascii="Calibri" w:eastAsia="Times New Roman" w:hAnsi="Calibri" w:cs="Calibri"/>
                 <w:color w:val="000000"/>
               </w:rPr>
+              <w:lastRenderedPageBreak/>
               <w:t> </w:t>
             </w:r>
           </w:p>
@@ -1246,7 +1294,6 @@
                 <w:bCs/>
                 <w:color w:val="000000"/>
               </w:rPr>
-              <w:lastRenderedPageBreak/>
               <w:t>Precision</w:t>
             </w:r>
           </w:p>
@@ -1731,8 +1778,6 @@
       <w:r>
         <w:t xml:space="preserve"> Ultimately, the final number of iterations used for the analysis was 50, because it showed statistical difference between the models without repeating similar splits between the test data. </w:t>
       </w:r>
-      <w:bookmarkStart w:id="0" w:name="_GoBack"/>
-      <w:bookmarkEnd w:id="0"/>
     </w:p>
     <w:p>
       <w:pPr>
@@ -1743,7 +1788,15 @@
         </w:numPr>
       </w:pPr>
       <w:r>
-        <w:t xml:space="preserve">The SciKit-Learn </w:t>
+        <w:t xml:space="preserve">The </w:t>
+      </w:r>
+      <w:proofErr w:type="spellStart"/>
+      <w:r>
+        <w:t>SciKit</w:t>
+      </w:r>
+      <w:proofErr w:type="spellEnd"/>
+      <w:r>
+        <w:t xml:space="preserve">-Learn </w:t>
       </w:r>
       <w:r>
         <w:t>model scores</w:t>
@@ -2013,6 +2066,7 @@
         <w:t>50 Iterations</w:t>
       </w:r>
     </w:p>
+    <w:bookmarkEnd w:id="0"/>
     <w:p>
       <w:r>
         <w:rPr>
@@ -2152,7 +2206,7 @@
 </file>
 
 <file path=word/numbering.xml><?xml version="1.0" encoding="utf-8"?>
-<w:numbering xmlns:wpc="http://schemas.microsoft.com/office/word/2010/wordprocessingCanvas" xmlns:cx="http://schemas.microsoft.com/office/drawing/2014/chartex" xmlns:cx1="http://schemas.microsoft.com/office/drawing/2015/9/8/chartex" xmlns:cx2="http://schemas.microsoft.com/office/drawing/2015/10/21/chartex" xmlns:cx3="http://schemas.microsoft.com/office/drawing/2016/5/9/chartex" xmlns:cx4="http://schemas.microsoft.com/office/drawing/2016/5/10/chartex" xmlns:cx5="http://schemas.microsoft.com/office/drawing/2016/5/11/chartex" xmlns:cx6="http://schemas.microsoft.com/office/drawing/2016/5/12/chartex" xmlns:cx7="http://schemas.microsoft.com/office/drawing/2016/5/13/chartex" xmlns:cx8="http://schemas.microsoft.com/office/drawing/2016/5/14/chartex" xmlns:mc="http://schemas.openxmlformats.org/markup-compatibility/2006" xmlns:aink="http://schemas.microsoft.com/office/drawing/2016/ink" xmlns:am3d="http://schemas.microsoft.com/office/drawing/2017/model3d" xmlns:o="urn:schemas-microsoft-com:office:office" xmlns:r="http://schemas.openxmlformats.org/officeDocument/2006/relationships" xmlns:m="http://schemas.openxmlformats.org/officeDocument/2006/math" xmlns:v="urn:schemas-microsoft-com:vml" xmlns:wp14="http://schemas.microsoft.com/office/word/2010/wordprocessingDrawing" xmlns:wp="http://schemas.openxmlformats.org/drawingml/2006/wordprocessingDrawing" xmlns:w10="urn:schemas-microsoft-com:office:word" xmlns:w="http://schemas.openxmlformats.org/wordprocessingml/2006/main" xmlns:w14="http://schemas.microsoft.com/office/word/2010/wordml" xmlns:w15="http://schemas.microsoft.com/office/word/2012/wordml" xmlns:w16cid="http://schemas.microsoft.com/office/word/2016/wordml/cid" xmlns:w16se="http://schemas.microsoft.com/office/word/2015/wordml/symex" xmlns:wpg="http://schemas.microsoft.com/office/word/2010/wordprocessingGroup" xmlns:wpi="http://schemas.microsoft.com/office/word/2010/wordprocessingInk" xmlns:wne="http://schemas.microsoft.com/office/word/2006/wordml" xmlns:wps="http://schemas.microsoft.com/office/word/2010/wordprocessingShape" mc:Ignorable="w14 w15 w16se w16cid wp14">
+<w:numbering xmlns:wpc="http://schemas.microsoft.com/office/word/2010/wordprocessingCanvas" xmlns:cx="http://schemas.microsoft.com/office/drawing/2014/chartex" xmlns:cx1="http://schemas.microsoft.com/office/drawing/2015/9/8/chartex" xmlns:cx2="http://schemas.microsoft.com/office/drawing/2015/10/21/chartex" xmlns:cx3="http://schemas.microsoft.com/office/drawing/2016/5/9/chartex" xmlns:cx4="http://schemas.microsoft.com/office/drawing/2016/5/10/chartex" xmlns:cx5="http://schemas.microsoft.com/office/drawing/2016/5/11/chartex" xmlns:cx6="http://schemas.microsoft.com/office/drawing/2016/5/12/chartex" xmlns:cx7="http://schemas.microsoft.com/office/drawing/2016/5/13/chartex" xmlns:cx8="http://schemas.microsoft.com/office/drawing/2016/5/14/chartex" xmlns:mc="http://schemas.openxmlformats.org/markup-compatibility/2006" xmlns:aink="http://schemas.microsoft.com/office/drawing/2016/ink" xmlns:am3d="http://schemas.microsoft.com/office/drawing/2017/model3d" xmlns:o="urn:schemas-microsoft-com:office:office" xmlns:r="http://schemas.openxmlformats.org/officeDocument/2006/relationships" xmlns:m="http://schemas.openxmlformats.org/officeDocument/2006/math" xmlns:v="urn:schemas-microsoft-com:vml" xmlns:wp14="http://schemas.microsoft.com/office/word/2010/wordprocessingDrawing" xmlns:wp="http://schemas.openxmlformats.org/drawingml/2006/wordprocessingDrawing" xmlns:w10="urn:schemas-microsoft-com:office:word" xmlns:w="http://schemas.openxmlformats.org/wordprocessingml/2006/main" xmlns:w14="http://schemas.microsoft.com/office/word/2010/wordml" xmlns:w15="http://schemas.microsoft.com/office/word/2012/wordml" xmlns:w16cex="http://schemas.microsoft.com/office/word/2018/wordml/cex" xmlns:w16cid="http://schemas.microsoft.com/office/word/2016/wordml/cid" xmlns:w16="http://schemas.microsoft.com/office/word/2018/wordml" xmlns:w16se="http://schemas.microsoft.com/office/word/2015/wordml/symex" xmlns:wpg="http://schemas.microsoft.com/office/word/2010/wordprocessingGroup" xmlns:wpi="http://schemas.microsoft.com/office/word/2010/wordprocessingInk" xmlns:wne="http://schemas.microsoft.com/office/word/2006/wordml" xmlns:wps="http://schemas.microsoft.com/office/word/2010/wordprocessingShape" mc:Ignorable="w14 w15 w16se w16cid w16 w16cex wp14">
   <w:abstractNum w:abstractNumId="0" w15:restartNumberingAfterBreak="0">
     <w:nsid w:val="48F35DBF"/>
     <w:multiLevelType w:val="hybridMultilevel"/>
@@ -2711,7 +2765,7 @@
 </file>
 
 <file path=word/styles.xml><?xml version="1.0" encoding="utf-8"?>
-<w:styles xmlns:mc="http://schemas.openxmlformats.org/markup-compatibility/2006" xmlns:r="http://schemas.openxmlformats.org/officeDocument/2006/relationships" xmlns:w="http://schemas.openxmlformats.org/wordprocessingml/2006/main" xmlns:w14="http://schemas.microsoft.com/office/word/2010/wordml" xmlns:w15="http://schemas.microsoft.com/office/word/2012/wordml" xmlns:w16cid="http://schemas.microsoft.com/office/word/2016/wordml/cid" xmlns:w16se="http://schemas.microsoft.com/office/word/2015/wordml/symex" mc:Ignorable="w14 w15 w16se w16cid">
+<w:styles xmlns:mc="http://schemas.openxmlformats.org/markup-compatibility/2006" xmlns:r="http://schemas.openxmlformats.org/officeDocument/2006/relationships" xmlns:w="http://schemas.openxmlformats.org/wordprocessingml/2006/main" xmlns:w14="http://schemas.microsoft.com/office/word/2010/wordml" xmlns:w15="http://schemas.microsoft.com/office/word/2012/wordml" xmlns:w16cex="http://schemas.microsoft.com/office/word/2018/wordml/cex" xmlns:w16cid="http://schemas.microsoft.com/office/word/2016/wordml/cid" xmlns:w16="http://schemas.microsoft.com/office/word/2018/wordml" xmlns:w16se="http://schemas.microsoft.com/office/word/2015/wordml/symex" mc:Ignorable="w14 w15 w16se w16cid w16 w16cex">
   <w:docDefaults>
     <w:rPrDefault>
       <w:rPr>
@@ -2727,7 +2781,7 @@
       </w:pPr>
     </w:pPrDefault>
   </w:docDefaults>
-  <w:latentStyles w:defLockedState="0" w:defUIPriority="99" w:defSemiHidden="0" w:defUnhideWhenUsed="0" w:defQFormat="0" w:count="377">
+  <w:latentStyles w:defLockedState="0" w:defUIPriority="99" w:defSemiHidden="0" w:defUnhideWhenUsed="0" w:defQFormat="0" w:count="376">
     <w:lsdException w:name="Normal" w:uiPriority="0" w:qFormat="1"/>
     <w:lsdException w:name="heading 1" w:uiPriority="9" w:qFormat="1"/>
     <w:lsdException w:name="heading 2" w:semiHidden="1" w:uiPriority="9" w:unhideWhenUsed="1" w:qFormat="1"/>
@@ -2833,6 +2887,7 @@
     <w:lsdException w:name="HTML Sample" w:semiHidden="1" w:unhideWhenUsed="1"/>
     <w:lsdException w:name="HTML Typewriter" w:semiHidden="1" w:unhideWhenUsed="1"/>
     <w:lsdException w:name="HTML Variable" w:semiHidden="1" w:unhideWhenUsed="1"/>
+    <w:lsdException w:name="Normal Table" w:semiHidden="1" w:unhideWhenUsed="1"/>
     <w:lsdException w:name="annotation subject" w:semiHidden="1" w:unhideWhenUsed="1"/>
     <w:lsdException w:name="No List" w:semiHidden="1" w:unhideWhenUsed="1"/>
     <w:lsdException w:name="Outline List 1" w:semiHidden="1" w:unhideWhenUsed="1"/>
@@ -2879,8 +2934,10 @@
     <w:lsdException w:name="Table Subtle 2" w:semiHidden="1" w:unhideWhenUsed="1"/>
     <w:lsdException w:name="Table Web 1" w:semiHidden="1" w:unhideWhenUsed="1"/>
     <w:lsdException w:name="Table Web 2" w:semiHidden="1" w:unhideWhenUsed="1"/>
+    <w:lsdException w:name="Table Web 3" w:semiHidden="1" w:unhideWhenUsed="1"/>
     <w:lsdException w:name="Balloon Text" w:semiHidden="1" w:unhideWhenUsed="1"/>
     <w:lsdException w:name="Table Grid" w:uiPriority="39"/>
+    <w:lsdException w:name="Table Theme" w:semiHidden="1" w:unhideWhenUsed="1"/>
     <w:lsdException w:name="Placeholder Text" w:semiHidden="1"/>
     <w:lsdException w:name="No Spacing" w:uiPriority="1" w:qFormat="1"/>
     <w:lsdException w:name="Light Shading" w:uiPriority="60"/>
@@ -3101,7 +3158,6 @@
     <w:lsdException w:name="Hashtag" w:semiHidden="1" w:unhideWhenUsed="1"/>
     <w:lsdException w:name="Unresolved Mention" w:semiHidden="1" w:unhideWhenUsed="1"/>
     <w:lsdException w:name="Smart Link" w:semiHidden="1" w:unhideWhenUsed="1"/>
-    <w:lsdException w:name="Smart Link Error" w:semiHidden="1" w:unhideWhenUsed="1"/>
   </w:latentStyles>
   <w:style w:type="paragraph" w:default="1" w:styleId="Normal">
     <w:name w:val="Normal"/>

</xml_diff>